<commit_message>
Sua lai file docx
</commit_message>
<xml_diff>
--- a/store/docx_templates/template.docx
+++ b/store/docx_templates/template.docx
@@ -8,7 +8,7 @@
       </w:pPr>
       <w:r>
         <w:rPr>
-          <w:rFonts w:ascii="Times" w:hAnsi="Times" w:cs="Times"/>
+          <w:rFonts w:ascii="Arial" w:hAnsi="Arial" w:cs="Arial"/>
           <w:sz w:val="24"/>
           <w:sz-cs w:val="24"/>
         </w:rPr>
@@ -21,7 +21,7 @@
       </w:pPr>
       <w:r>
         <w:rPr>
-          <w:rFonts w:ascii="Times" w:hAnsi="Times" w:cs="Times"/>
+          <w:rFonts w:ascii="Arial" w:hAnsi="Arial" w:cs="Arial"/>
           <w:sz w:val="24"/>
           <w:sz-cs w:val="24"/>
         </w:rPr>
@@ -35,7 +35,7 @@
       </w:pPr>
       <w:r>
         <w:rPr>
-          <w:rFonts w:ascii="Times" w:hAnsi="Times" w:cs="Times"/>
+          <w:rFonts w:ascii="Arial" w:hAnsi="Arial" w:cs="Arial"/>
           <w:sz w:val="34"/>
           <w:sz-cs w:val="34"/>
           <w:b/>
@@ -50,7 +50,7 @@
       </w:pPr>
       <w:r>
         <w:rPr>
-          <w:rFonts w:ascii="Times" w:hAnsi="Times" w:cs="Times"/>
+          <w:rFonts w:ascii="Arial" w:hAnsi="Arial" w:cs="Arial"/>
           <w:sz w:val="26"/>
           <w:sz-cs w:val="26"/>
           <w:b/>
@@ -61,12 +61,12 @@
     </w:p>
     <w:p>
       <w:pPr>
-        <w:ind w:left="720" w:first-line="-720"/>
+        <w:ind w:left="720"/>
         <w:spacing w:before="240"/>
       </w:pPr>
       <w:r>
         <w:rPr>
-          <w:rFonts w:ascii="Times" w:hAnsi="Times" w:cs="Times"/>
+          <w:rFonts w:ascii="Arial" w:hAnsi="Arial" w:cs="Arial"/>
           <w:sz w:val="24"/>
           <w:sz-cs w:val="24"/>
           <w:b/>
@@ -79,7 +79,7 @@
       </w:r>
       <w:r>
         <w:rPr>
-          <w:rFonts w:ascii="Times" w:hAnsi="Times" w:cs="Times"/>
+          <w:rFonts w:ascii="Arial" w:hAnsi="Arial" w:cs="Arial"/>
           <w:sz w:val="24"/>
           <w:sz-cs w:val="24"/>
           <w:b/>
@@ -90,11 +90,11 @@
     </w:p>
     <w:p>
       <w:pPr>
-        <w:ind w:left="720" w:first-line="-720"/>
-      </w:pPr>
-      <w:r>
-        <w:rPr>
-          <w:rFonts w:ascii="Times" w:hAnsi="Times" w:cs="Times"/>
+        <w:ind w:left="720"/>
+      </w:pPr>
+      <w:r>
+        <w:rPr>
+          <w:rFonts w:ascii="Arial" w:hAnsi="Arial" w:cs="Arial"/>
           <w:sz w:val="24"/>
           <w:sz-cs w:val="24"/>
           <w:b/>
@@ -107,7 +107,7 @@
       </w:r>
       <w:r>
         <w:rPr>
-          <w:rFonts w:ascii="Times" w:hAnsi="Times" w:cs="Times"/>
+          <w:rFonts w:ascii="Arial" w:hAnsi="Arial" w:cs="Arial"/>
           <w:sz w:val="24"/>
           <w:sz-cs w:val="24"/>
           <w:b/>
@@ -118,11 +118,11 @@
     </w:p>
     <w:p>
       <w:pPr>
-        <w:ind w:left="720" w:first-line="-720"/>
-      </w:pPr>
-      <w:r>
-        <w:rPr>
-          <w:rFonts w:ascii="Times" w:hAnsi="Times" w:cs="Times"/>
+        <w:ind w:left="720"/>
+      </w:pPr>
+      <w:r>
+        <w:rPr>
+          <w:rFonts w:ascii="Arial" w:hAnsi="Arial" w:cs="Arial"/>
           <w:sz w:val="24"/>
           <w:sz-cs w:val="24"/>
           <w:b/>
@@ -135,7 +135,7 @@
       </w:r>
       <w:r>
         <w:rPr>
-          <w:rFonts w:ascii="Times" w:hAnsi="Times" w:cs="Times"/>
+          <w:rFonts w:ascii="Arial" w:hAnsi="Arial" w:cs="Arial"/>
           <w:sz w:val="24"/>
           <w:sz-cs w:val="24"/>
           <w:b/>
@@ -146,11 +146,11 @@
     </w:p>
     <w:p>
       <w:pPr>
-        <w:ind w:left="720" w:first-line="-720"/>
-      </w:pPr>
-      <w:r>
-        <w:rPr>
-          <w:rFonts w:ascii="Times" w:hAnsi="Times" w:cs="Times"/>
+        <w:ind w:left="720"/>
+      </w:pPr>
+      <w:r>
+        <w:rPr>
+          <w:rFonts w:ascii="Arial" w:hAnsi="Arial" w:cs="Arial"/>
           <w:sz w:val="24"/>
           <w:sz-cs w:val="24"/>
           <w:b/>
@@ -163,7 +163,7 @@
       </w:r>
       <w:r>
         <w:rPr>
-          <w:rFonts w:ascii="Times" w:hAnsi="Times" w:cs="Times"/>
+          <w:rFonts w:ascii="Arial" w:hAnsi="Arial" w:cs="Arial"/>
           <w:sz w:val="24"/>
           <w:sz-cs w:val="24"/>
           <w:b/>
@@ -174,11 +174,11 @@
     </w:p>
     <w:p>
       <w:pPr>
-        <w:ind w:left="720" w:first-line="-720"/>
-      </w:pPr>
-      <w:r>
-        <w:rPr>
-          <w:rFonts w:ascii="Times" w:hAnsi="Times" w:cs="Times"/>
+        <w:ind w:left="720"/>
+      </w:pPr>
+      <w:r>
+        <w:rPr>
+          <w:rFonts w:ascii="Arial" w:hAnsi="Arial" w:cs="Arial"/>
           <w:sz w:val="24"/>
           <w:sz-cs w:val="24"/>
           <w:b/>
@@ -191,7 +191,7 @@
       </w:r>
       <w:r>
         <w:rPr>
-          <w:rFonts w:ascii="Times" w:hAnsi="Times" w:cs="Times"/>
+          <w:rFonts w:ascii="Arial" w:hAnsi="Arial" w:cs="Arial"/>
           <w:sz w:val="24"/>
           <w:sz-cs w:val="24"/>
           <w:b/>
@@ -201,7 +201,7 @@
       </w:r>
       <w:r>
         <w:rPr>
-          <w:rFonts w:ascii="Times" w:hAnsi="Times" w:cs="Times"/>
+          <w:rFonts w:ascii="Arial" w:hAnsi="Arial" w:cs="Arial"/>
           <w:sz w:val="24"/>
           <w:sz-cs w:val="24"/>
           <w:b/>
@@ -210,7 +210,7 @@
       </w:r>
       <w:r>
         <w:rPr>
-          <w:rFonts w:ascii="Times" w:hAnsi="Times" w:cs="Times"/>
+          <w:rFonts w:ascii="Arial" w:hAnsi="Arial" w:cs="Arial"/>
           <w:sz w:val="24"/>
           <w:sz-cs w:val="24"/>
           <w:b/>
@@ -220,7 +220,7 @@
       </w:r>
       <w:r>
         <w:rPr>
-          <w:rFonts w:ascii="Times" w:hAnsi="Times" w:cs="Times"/>
+          <w:rFonts w:ascii="Arial" w:hAnsi="Arial" w:cs="Arial"/>
           <w:sz w:val="24"/>
           <w:sz-cs w:val="24"/>
           <w:b/>
@@ -230,11 +230,11 @@
     </w:p>
     <w:p>
       <w:pPr>
-        <w:ind w:left="720" w:first-line="-720"/>
-      </w:pPr>
-      <w:r>
-        <w:rPr>
-          <w:rFonts w:ascii="Times" w:hAnsi="Times" w:cs="Times"/>
+        <w:ind w:left="720"/>
+      </w:pPr>
+      <w:r>
+        <w:rPr>
+          <w:rFonts w:ascii="Arial" w:hAnsi="Arial" w:cs="Arial"/>
           <w:sz w:val="24"/>
           <w:sz-cs w:val="24"/>
           <w:b/>
@@ -247,7 +247,7 @@
       </w:r>
       <w:r>
         <w:rPr>
-          <w:rFonts w:ascii="Times" w:hAnsi="Times" w:cs="Times"/>
+          <w:rFonts w:ascii="Arial" w:hAnsi="Arial" w:cs="Arial"/>
           <w:sz w:val="24"/>
           <w:sz-cs w:val="24"/>
           <w:b/>
@@ -258,11 +258,11 @@
     </w:p>
     <w:p>
       <w:pPr>
-        <w:ind w:left="720" w:first-line="-720"/>
-      </w:pPr>
-      <w:r>
-        <w:rPr>
-          <w:rFonts w:ascii="Times" w:hAnsi="Times" w:cs="Times"/>
+        <w:ind w:left="720"/>
+      </w:pPr>
+      <w:r>
+        <w:rPr>
+          <w:rFonts w:ascii="Arial" w:hAnsi="Arial" w:cs="Arial"/>
           <w:sz w:val="24"/>
           <w:sz-cs w:val="24"/>
           <w:b/>
@@ -275,7 +275,7 @@
       </w:r>
       <w:r>
         <w:rPr>
-          <w:rFonts w:ascii="Times" w:hAnsi="Times" w:cs="Times"/>
+          <w:rFonts w:ascii="Arial" w:hAnsi="Arial" w:cs="Arial"/>
           <w:sz w:val="24"/>
           <w:sz-cs w:val="24"/>
           <w:b/>
@@ -286,11 +286,11 @@
     </w:p>
     <w:p>
       <w:pPr>
-        <w:ind w:left="720" w:first-line="-720"/>
-      </w:pPr>
-      <w:r>
-        <w:rPr>
-          <w:rFonts w:ascii="Times" w:hAnsi="Times" w:cs="Times"/>
+        <w:ind w:left="720"/>
+      </w:pPr>
+      <w:r>
+        <w:rPr>
+          <w:rFonts w:ascii="Arial" w:hAnsi="Arial" w:cs="Arial"/>
           <w:sz w:val="24"/>
           <w:sz-cs w:val="24"/>
           <w:b/>
@@ -303,7 +303,7 @@
       </w:r>
       <w:r>
         <w:rPr>
-          <w:rFonts w:ascii="Times" w:hAnsi="Times" w:cs="Times"/>
+          <w:rFonts w:ascii="Arial" w:hAnsi="Arial" w:cs="Arial"/>
           <w:sz w:val="24"/>
           <w:sz-cs w:val="24"/>
           <w:b/>
@@ -314,12 +314,12 @@
     </w:p>
     <w:p>
       <w:pPr>
-        <w:ind w:left="720" w:first-line="-720"/>
+        <w:ind w:left="720"/>
         <w:spacing w:after="240"/>
       </w:pPr>
       <w:r>
         <w:rPr>
-          <w:rFonts w:ascii="Times" w:hAnsi="Times" w:cs="Times"/>
+          <w:rFonts w:ascii="Arial" w:hAnsi="Arial" w:cs="Arial"/>
           <w:sz w:val="24"/>
           <w:sz-cs w:val="24"/>
           <w:b/>
@@ -332,7 +332,7 @@
       </w:r>
       <w:r>
         <w:rPr>
-          <w:rFonts w:ascii="Times" w:hAnsi="Times" w:cs="Times"/>
+          <w:rFonts w:ascii="Arial" w:hAnsi="Arial" w:cs="Arial"/>
           <w:sz w:val="24"/>
           <w:sz-cs w:val="24"/>
           <w:b/>
@@ -347,7 +347,7 @@
       </w:pPr>
       <w:r>
         <w:rPr>
-          <w:rFonts w:ascii="Times" w:hAnsi="Times" w:cs="Times"/>
+          <w:rFonts w:ascii="Arial" w:hAnsi="Arial" w:cs="Arial"/>
           <w:sz w:val="26"/>
           <w:sz-cs w:val="26"/>
           <w:b/>
@@ -358,12 +358,12 @@
     </w:p>
     <w:p>
       <w:pPr>
-        <w:ind w:left="720" w:first-line="-720"/>
+        <w:ind w:left="720"/>
         <w:spacing w:before="240"/>
       </w:pPr>
       <w:r>
         <w:rPr>
-          <w:rFonts w:ascii="Times" w:hAnsi="Times" w:cs="Times"/>
+          <w:rFonts w:ascii="Arial" w:hAnsi="Arial" w:cs="Arial"/>
           <w:sz w:val="24"/>
           <w:sz-cs w:val="24"/>
           <w:b/>
@@ -376,7 +376,7 @@
       </w:r>
       <w:r>
         <w:rPr>
-          <w:rFonts w:ascii="Times" w:hAnsi="Times" w:cs="Times"/>
+          <w:rFonts w:ascii="Arial" w:hAnsi="Arial" w:cs="Arial"/>
           <w:sz w:val="24"/>
           <w:sz-cs w:val="24"/>
           <w:b/>
@@ -387,11 +387,11 @@
     </w:p>
     <w:p>
       <w:pPr>
-        <w:ind w:left="720" w:first-line="-720"/>
-      </w:pPr>
-      <w:r>
-        <w:rPr>
-          <w:rFonts w:ascii="Times" w:hAnsi="Times" w:cs="Times"/>
+        <w:ind w:left="720"/>
+      </w:pPr>
+      <w:r>
+        <w:rPr>
+          <w:rFonts w:ascii="Arial" w:hAnsi="Arial" w:cs="Arial"/>
           <w:sz w:val="24"/>
           <w:sz-cs w:val="24"/>
           <w:b/>
@@ -404,7 +404,7 @@
       </w:r>
       <w:r>
         <w:rPr>
-          <w:rFonts w:ascii="Times" w:hAnsi="Times" w:cs="Times"/>
+          <w:rFonts w:ascii="Arial" w:hAnsi="Arial" w:cs="Arial"/>
           <w:sz w:val="24"/>
           <w:sz-cs w:val="24"/>
           <w:b/>
@@ -415,12 +415,12 @@
     </w:p>
     <w:p>
       <w:pPr>
-        <w:ind w:left="720" w:first-line="-720"/>
+        <w:ind w:left="720"/>
         <w:spacing w:after="240"/>
       </w:pPr>
       <w:r>
         <w:rPr>
-          <w:rFonts w:ascii="Times" w:hAnsi="Times" w:cs="Times"/>
+          <w:rFonts w:ascii="Arial" w:hAnsi="Arial" w:cs="Arial"/>
           <w:sz w:val="24"/>
           <w:sz-cs w:val="24"/>
           <w:b/>
@@ -438,7 +438,7 @@
       </w:pPr>
       <w:r>
         <w:rPr>
-          <w:rFonts w:ascii="Times" w:hAnsi="Times" w:cs="Times"/>
+          <w:rFonts w:ascii="Arial" w:hAnsi="Arial" w:cs="Arial"/>
           <w:sz w:val="26"/>
           <w:sz-cs w:val="26"/>
           <w:b/>
@@ -449,12 +449,12 @@
     </w:p>
     <w:p>
       <w:pPr>
-        <w:ind w:left="720" w:first-line="-720"/>
+        <w:ind w:left="720"/>
         <w:spacing w:before="240"/>
       </w:pPr>
       <w:r>
         <w:rPr>
-          <w:rFonts w:ascii="Times" w:hAnsi="Times" w:cs="Times"/>
+          <w:rFonts w:ascii="Arial" w:hAnsi="Arial" w:cs="Arial"/>
           <w:sz w:val="24"/>
           <w:sz-cs w:val="24"/>
           <w:b/>
@@ -467,7 +467,7 @@
       </w:r>
       <w:r>
         <w:rPr>
-          <w:rFonts w:ascii="Times" w:hAnsi="Times" w:cs="Times"/>
+          <w:rFonts w:ascii="Arial" w:hAnsi="Arial" w:cs="Arial"/>
           <w:sz w:val="24"/>
           <w:sz-cs w:val="24"/>
           <w:b/>
@@ -478,11 +478,11 @@
     </w:p>
     <w:p>
       <w:pPr>
-        <w:ind w:left="720" w:first-line="-720"/>
-      </w:pPr>
-      <w:r>
-        <w:rPr>
-          <w:rFonts w:ascii="Times" w:hAnsi="Times" w:cs="Times"/>
+        <w:ind w:left="720"/>
+      </w:pPr>
+      <w:r>
+        <w:rPr>
+          <w:rFonts w:ascii="Arial" w:hAnsi="Arial" w:cs="Arial"/>
           <w:sz w:val="24"/>
           <w:sz-cs w:val="24"/>
           <w:b/>
@@ -495,7 +495,7 @@
       </w:r>
       <w:r>
         <w:rPr>
-          <w:rFonts w:ascii="Times" w:hAnsi="Times" w:cs="Times"/>
+          <w:rFonts w:ascii="Arial" w:hAnsi="Arial" w:cs="Arial"/>
           <w:sz w:val="24"/>
           <w:sz-cs w:val="24"/>
           <w:b/>
@@ -506,11 +506,11 @@
     </w:p>
     <w:p>
       <w:pPr>
-        <w:ind w:left="720" w:first-line="-720"/>
-      </w:pPr>
-      <w:r>
-        <w:rPr>
-          <w:rFonts w:ascii="Times" w:hAnsi="Times" w:cs="Times"/>
+        <w:ind w:left="720"/>
+      </w:pPr>
+      <w:r>
+        <w:rPr>
+          <w:rFonts w:ascii="Arial" w:hAnsi="Arial" w:cs="Arial"/>
           <w:sz w:val="24"/>
           <w:sz-cs w:val="24"/>
           <w:b/>
@@ -523,7 +523,7 @@
       </w:r>
       <w:r>
         <w:rPr>
-          <w:rFonts w:ascii="Times" w:hAnsi="Times" w:cs="Times"/>
+          <w:rFonts w:ascii="Arial" w:hAnsi="Arial" w:cs="Arial"/>
           <w:sz w:val="24"/>
           <w:sz-cs w:val="24"/>
           <w:b/>
@@ -534,12 +534,12 @@
     </w:p>
     <w:p>
       <w:pPr>
-        <w:ind w:left="720" w:first-line="-720"/>
+        <w:ind w:left="720"/>
         <w:spacing w:after="240"/>
       </w:pPr>
       <w:r>
         <w:rPr>
-          <w:rFonts w:ascii="Times" w:hAnsi="Times" w:cs="Times"/>
+          <w:rFonts w:ascii="Arial" w:hAnsi="Arial" w:cs="Arial"/>
           <w:sz w:val="24"/>
           <w:sz-cs w:val="24"/>
           <w:b/>
@@ -552,7 +552,7 @@
       </w:r>
       <w:r>
         <w:rPr>
-          <w:rFonts w:ascii="Times" w:hAnsi="Times" w:cs="Times"/>
+          <w:rFonts w:ascii="Arial" w:hAnsi="Arial" w:cs="Arial"/>
           <w:sz w:val="24"/>
           <w:sz-cs w:val="24"/>
           <w:b/>
@@ -567,7 +567,7 @@
       </w:pPr>
       <w:r>
         <w:rPr>
-          <w:rFonts w:ascii="Times" w:hAnsi="Times" w:cs="Times"/>
+          <w:rFonts w:ascii="Arial" w:hAnsi="Arial" w:cs="Arial"/>
           <w:sz w:val="26"/>
           <w:sz-cs w:val="26"/>
           <w:b/>
@@ -578,12 +578,12 @@
     </w:p>
     <w:p>
       <w:pPr>
-        <w:ind w:left="720" w:first-line="-720"/>
+        <w:ind w:left="720"/>
         <w:spacing w:before="240"/>
       </w:pPr>
       <w:r>
         <w:rPr>
-          <w:rFonts w:ascii="Times" w:hAnsi="Times" w:cs="Times"/>
+          <w:rFonts w:ascii="Arial" w:hAnsi="Arial" w:cs="Arial"/>
           <w:sz w:val="24"/>
           <w:sz-cs w:val="24"/>
           <w:b/>
@@ -596,7 +596,7 @@
       </w:r>
       <w:r>
         <w:rPr>
-          <w:rFonts w:ascii="Times" w:hAnsi="Times" w:cs="Times"/>
+          <w:rFonts w:ascii="Arial" w:hAnsi="Arial" w:cs="Arial"/>
           <w:sz w:val="24"/>
           <w:sz-cs w:val="24"/>
           <w:b/>
@@ -607,11 +607,11 @@
     </w:p>
     <w:p>
       <w:pPr>
-        <w:ind w:left="720" w:first-line="-720"/>
-      </w:pPr>
-      <w:r>
-        <w:rPr>
-          <w:rFonts w:ascii="Times" w:hAnsi="Times" w:cs="Times"/>
+        <w:ind w:left="720"/>
+      </w:pPr>
+      <w:r>
+        <w:rPr>
+          <w:rFonts w:ascii="Arial" w:hAnsi="Arial" w:cs="Arial"/>
           <w:sz w:val="24"/>
           <w:sz-cs w:val="24"/>
           <w:b/>
@@ -624,7 +624,7 @@
       </w:r>
       <w:r>
         <w:rPr>
-          <w:rFonts w:ascii="Times" w:hAnsi="Times" w:cs="Times"/>
+          <w:rFonts w:ascii="Arial" w:hAnsi="Arial" w:cs="Arial"/>
           <w:sz w:val="24"/>
           <w:sz-cs w:val="24"/>
           <w:b/>
@@ -635,11 +635,11 @@
     </w:p>
     <w:p>
       <w:pPr>
-        <w:ind w:left="720" w:first-line="-720"/>
-      </w:pPr>
-      <w:r>
-        <w:rPr>
-          <w:rFonts w:ascii="Times" w:hAnsi="Times" w:cs="Times"/>
+        <w:ind w:left="720"/>
+      </w:pPr>
+      <w:r>
+        <w:rPr>
+          <w:rFonts w:ascii="Arial" w:hAnsi="Arial" w:cs="Arial"/>
           <w:sz w:val="24"/>
           <w:sz-cs w:val="24"/>
           <w:b/>
@@ -652,7 +652,7 @@
       </w:r>
       <w:r>
         <w:rPr>
-          <w:rFonts w:ascii="Times" w:hAnsi="Times" w:cs="Times"/>
+          <w:rFonts w:ascii="Arial" w:hAnsi="Arial" w:cs="Arial"/>
           <w:sz w:val="24"/>
           <w:sz-cs w:val="24"/>
           <w:b/>
@@ -663,12 +663,12 @@
     </w:p>
     <w:p>
       <w:pPr>
-        <w:ind w:left="720" w:first-line="-720"/>
+        <w:ind w:left="720"/>
         <w:spacing w:after="240"/>
       </w:pPr>
       <w:r>
         <w:rPr>
-          <w:rFonts w:ascii="Times" w:hAnsi="Times" w:cs="Times"/>
+          <w:rFonts w:ascii="Arial" w:hAnsi="Arial" w:cs="Arial"/>
           <w:sz w:val="24"/>
           <w:sz-cs w:val="24"/>
           <w:b/>
@@ -681,7 +681,7 @@
       </w:r>
       <w:r>
         <w:rPr>
-          <w:rFonts w:ascii="Times" w:hAnsi="Times" w:cs="Times"/>
+          <w:rFonts w:ascii="Arial" w:hAnsi="Arial" w:cs="Arial"/>
           <w:sz w:val="24"/>
           <w:sz-cs w:val="24"/>
           <w:b/>
@@ -694,7 +694,7 @@
       <w:pPr/>
       <w:r>
         <w:rPr>
-          <w:rFonts w:ascii="Times" w:hAnsi="Times" w:cs="Times"/>
+          <w:rFonts w:ascii="Arial" w:hAnsi="Arial" w:cs="Arial"/>
           <w:sz w:val="24"/>
           <w:sz-cs w:val="24"/>
         </w:rPr>
@@ -707,7 +707,7 @@
       </w:pPr>
       <w:r>
         <w:rPr>
-          <w:rFonts w:ascii="Times" w:hAnsi="Times" w:cs="Times"/>
+          <w:rFonts w:ascii="Arial" w:hAnsi="Arial" w:cs="Arial"/>
           <w:sz w:val="26"/>
           <w:sz-cs w:val="26"/>
           <w:b/>
@@ -720,7 +720,7 @@
       <w:pPr/>
       <w:r>
         <w:rPr>
-          <w:rFonts w:ascii="Times" w:hAnsi="Times" w:cs="Times"/>
+          <w:rFonts w:ascii="Arial" w:hAnsi="Arial" w:cs="Arial"/>
           <w:sz w:val="24"/>
           <w:sz-cs w:val="24"/>
           <w:spacing w:val="0"/>
@@ -732,19 +732,19 @@
       <w:pPr/>
       <w:r>
         <w:rPr>
-          <w:rFonts w:ascii="Times" w:hAnsi="Times" w:cs="Times"/>
-          <w:sz w:val="24"/>
-          <w:sz-cs w:val="24"/>
-          <w:spacing w:val="0"/>
-        </w:rPr>
-        <w:t xml:space="preserve"/>
-      </w:r>
-    </w:p>
-    <w:p>
-      <w:pPr/>
-      <w:r>
-        <w:rPr>
-          <w:rFonts w:ascii="Times" w:hAnsi="Times" w:cs="Times"/>
+          <w:rFonts w:ascii="Arial" w:hAnsi="Arial" w:cs="Arial"/>
+          <w:sz w:val="24"/>
+          <w:sz-cs w:val="24"/>
+          <w:spacing w:val="0"/>
+        </w:rPr>
+        <w:t xml:space="preserve"/>
+      </w:r>
+    </w:p>
+    <w:p>
+      <w:pPr/>
+      <w:r>
+        <w:rPr>
+          <w:rFonts w:ascii="Arial" w:hAnsi="Arial" w:cs="Arial"/>
           <w:sz w:val="24"/>
           <w:sz-cs w:val="24"/>
           <w:spacing w:val="0"/>
@@ -756,41 +756,137 @@
       <w:pPr/>
       <w:r>
         <w:rPr>
-          <w:rFonts w:ascii="Times" w:hAnsi="Times" w:cs="Times"/>
-          <w:sz w:val="24"/>
-          <w:sz-cs w:val="24"/>
-          <w:spacing w:val="0"/>
-        </w:rPr>
-        <w:t xml:space="preserve"/>
-      </w:r>
-    </w:p>
-    <w:p>
-      <w:pPr/>
-      <w:r>
-        <w:rPr>
-          <w:rFonts w:ascii="Times" w:hAnsi="Times" w:cs="Times"/>
+          <w:rFonts w:ascii="Arial" w:hAnsi="Arial" w:cs="Arial"/>
+          <w:sz w:val="24"/>
+          <w:sz-cs w:val="24"/>
+          <w:spacing w:val="0"/>
+        </w:rPr>
+        <w:t xml:space="preserve"/>
+      </w:r>
+    </w:p>
+    <w:p>
+      <w:pPr/>
+      <w:r>
+        <w:rPr>
+          <w:rFonts w:ascii="Arial" w:hAnsi="Arial" w:cs="Arial"/>
           <w:sz w:val="24"/>
           <w:sz-cs w:val="24"/>
           <w:spacing w:val="0"/>
         </w:rPr>
         <w:t xml:space="preserve">Ảnh 3: {% if anh_3 %}{{ anh_3 }}{% endif %}</w:t>
       </w:r>
-      <w:r>
-        <w:rPr>
-          <w:rFonts w:ascii="Times" w:hAnsi="Times" w:cs="Times"/>
-          <w:sz w:val="24"/>
-          <w:sz-cs w:val="24"/>
-          <w:b/>
-          <w:color w:val="188038"/>
-        </w:rPr>
-        <w:t xml:space="preserve"/>
-      </w:r>
-    </w:p>
-    <w:p>
-      <w:pPr/>
-      <w:r>
-        <w:rPr>
-          <w:rFonts w:ascii="Times" w:hAnsi="Times" w:cs="Times"/>
+    </w:p>
+    <w:p>
+      <w:pPr/>
+      <w:r>
+        <w:rPr>
+          <w:rFonts w:ascii="Arial" w:hAnsi="Arial" w:cs="Arial"/>
+          <w:sz w:val="24"/>
+          <w:sz-cs w:val="24"/>
+          <w:spacing w:val="0"/>
+        </w:rPr>
+        <w:t xml:space="preserve"/>
+      </w:r>
+    </w:p>
+    <w:p>
+      <w:pPr/>
+      <w:r>
+        <w:rPr>
+          <w:rFonts w:ascii="Arial" w:hAnsi="Arial" w:cs="Arial"/>
+          <w:sz w:val="24"/>
+          <w:sz-cs w:val="24"/>
+          <w:spacing w:val="0"/>
+        </w:rPr>
+        <w:t xml:space="preserve">Ảnh 4: {% if anh_4 %}{{ anh_4 }}{% endif %}</w:t>
+      </w:r>
+    </w:p>
+    <w:p>
+      <w:pPr/>
+      <w:r>
+        <w:rPr>
+          <w:rFonts w:ascii="Arial" w:hAnsi="Arial" w:cs="Arial"/>
+          <w:sz w:val="24"/>
+          <w:sz-cs w:val="24"/>
+          <w:spacing w:val="0"/>
+        </w:rPr>
+        <w:t xml:space="preserve"/>
+      </w:r>
+    </w:p>
+    <w:p>
+      <w:pPr/>
+      <w:r>
+        <w:rPr>
+          <w:rFonts w:ascii="Arial" w:hAnsi="Arial" w:cs="Arial"/>
+          <w:sz w:val="24"/>
+          <w:sz-cs w:val="24"/>
+          <w:spacing w:val="0"/>
+        </w:rPr>
+        <w:t xml:space="preserve">Ảnh 5: {% if anh_5 %}{{ anh_5 }}{% endif %}</w:t>
+      </w:r>
+    </w:p>
+    <w:p>
+      <w:pPr/>
+      <w:r>
+        <w:rPr>
+          <w:rFonts w:ascii="Arial" w:hAnsi="Arial" w:cs="Arial"/>
+          <w:sz w:val="24"/>
+          <w:sz-cs w:val="24"/>
+          <w:spacing w:val="0"/>
+        </w:rPr>
+        <w:t xml:space="preserve"/>
+      </w:r>
+    </w:p>
+    <w:p>
+      <w:pPr/>
+      <w:r>
+        <w:rPr>
+          <w:rFonts w:ascii="Arial" w:hAnsi="Arial" w:cs="Arial"/>
+          <w:sz w:val="24"/>
+          <w:sz-cs w:val="24"/>
+          <w:spacing w:val="0"/>
+        </w:rPr>
+        <w:t xml:space="preserve">Ảnh 6: {% if anh_6 %}{{ anh_6 }}{% endif %}</w:t>
+      </w:r>
+    </w:p>
+    <w:p>
+      <w:pPr/>
+      <w:r>
+        <w:rPr>
+          <w:rFonts w:ascii="Arial" w:hAnsi="Arial" w:cs="Arial"/>
+          <w:sz w:val="24"/>
+          <w:sz-cs w:val="24"/>
+          <w:spacing w:val="0"/>
+        </w:rPr>
+        <w:t xml:space="preserve"/>
+      </w:r>
+    </w:p>
+    <w:p>
+      <w:pPr/>
+      <w:r>
+        <w:rPr>
+          <w:rFonts w:ascii="Arial" w:hAnsi="Arial" w:cs="Arial"/>
+          <w:sz w:val="24"/>
+          <w:sz-cs w:val="24"/>
+          <w:spacing w:val="0"/>
+        </w:rPr>
+        <w:t xml:space="preserve">Ảnh 7: {% if anh_7 %}{{ anh_7 }}{% endif %}</w:t>
+      </w:r>
+      <w:r>
+        <w:rPr>
+          <w:rFonts w:ascii="Arial" w:hAnsi="Arial" w:cs="Arial"/>
+          <w:sz w:val="24"/>
+          <w:sz-cs w:val="24"/>
+          <w:b/>
+          <w:color w:val="188038"/>
+        </w:rPr>
+        <w:t xml:space="preserve"/>
+      </w:r>
+    </w:p>
+    <w:p>
+      <w:pPr/>
+      <w:r>
+        <w:rPr>
+          <w:rFonts w:ascii="Arial" w:hAnsi="Arial" w:cs="Arial"/>
           <w:sz w:val="24"/>
           <w:sz-cs w:val="24"/>
         </w:rPr>

</xml_diff>